<commit_message>
Minor changes + some little more changes to make for Ari
</commit_message>
<xml_diff>
--- a/ID3-Documentation/ID3-ProjectDocumentation.docx
+++ b/ID3-Documentation/ID3-ProjectDocumentation.docx
@@ -172,16 +172,24 @@
           <w:szCs w:val="24"/>
         </w:rPr>
       </w:pPr>
-    </w:p>
-    <w:p>
-      <w:pPr>
-        <w:ind w:left="5040" w:firstLine="720"/>
+      <w:r>
         <w:rPr>
           <w:rFonts w:asciiTheme="majorHAnsi" w:hAnsiTheme="majorHAnsi" w:cstheme="majorHAnsi"/>
           <w:color w:val="2E74B5" w:themeColor="accent1" w:themeShade="BF"/>
           <w:sz w:val="24"/>
           <w:szCs w:val="24"/>
         </w:rPr>
+        <w:t>SOFTWARE DEVELOPMENT TEAM:</w:t>
+      </w:r>
+    </w:p>
+    <w:p>
+      <w:pPr>
+        <w:ind w:left="5760"/>
+        <w:rPr>
+          <w:rFonts w:asciiTheme="majorHAnsi" w:hAnsiTheme="majorHAnsi" w:cstheme="majorHAnsi"/>
+          <w:sz w:val="24"/>
+          <w:szCs w:val="24"/>
+        </w:rPr>
       </w:pPr>
       <w:r>
         <w:rPr>
@@ -190,7 +198,15 @@
           <w:sz w:val="24"/>
           <w:szCs w:val="24"/>
         </w:rPr>
-        <w:t>SOFTWARE DEVELOPMENT TEAM:</w:t>
+        <w:t>Project Manager:</w:t>
+      </w:r>
+      <w:r>
+        <w:rPr>
+          <w:rFonts w:asciiTheme="majorHAnsi" w:hAnsiTheme="majorHAnsi" w:cstheme="majorHAnsi"/>
+          <w:sz w:val="24"/>
+          <w:szCs w:val="24"/>
+        </w:rPr>
+        <w:t xml:space="preserve"> Tushita Patel</w:t>
       </w:r>
     </w:p>
     <w:p>
@@ -209,34 +225,33 @@
           <w:sz w:val="24"/>
           <w:szCs w:val="24"/>
         </w:rPr>
-        <w:t>Project Manager:</w:t>
-      </w:r>
-      <w:r>
-        <w:rPr>
-          <w:rFonts w:asciiTheme="majorHAnsi" w:hAnsiTheme="majorHAnsi" w:cstheme="majorHAnsi"/>
-          <w:color w:val="2F5496" w:themeColor="accent5" w:themeShade="BF"/>
+        <w:t>Dev Lead:</w:t>
+      </w:r>
+      <w:r>
+        <w:rPr>
+          <w:rFonts w:asciiTheme="majorHAnsi" w:hAnsiTheme="majorHAnsi" w:cstheme="majorHAnsi"/>
           <w:sz w:val="24"/>
           <w:szCs w:val="24"/>
         </w:rPr>
+        <w:t xml:space="preserve"> Kristof Mercier, Dylan </w:t>
+      </w:r>
+      <w:proofErr w:type="spellStart"/>
+      <w:r>
+        <w:rPr>
+          <w:rFonts w:asciiTheme="majorHAnsi" w:hAnsiTheme="majorHAnsi" w:cstheme="majorHAnsi"/>
+          <w:sz w:val="24"/>
+          <w:szCs w:val="24"/>
+        </w:rPr>
+        <w:t>Prefontaine</w:t>
+      </w:r>
+      <w:proofErr w:type="spellEnd"/>
+      <w:r>
+        <w:rPr>
+          <w:rFonts w:asciiTheme="majorHAnsi" w:hAnsiTheme="majorHAnsi" w:cstheme="majorHAnsi"/>
+          <w:sz w:val="24"/>
+          <w:szCs w:val="24"/>
+        </w:rPr>
         <w:t xml:space="preserve"> </w:t>
-      </w:r>
-      <w:proofErr w:type="spellStart"/>
-      <w:r>
-        <w:rPr>
-          <w:rFonts w:asciiTheme="majorHAnsi" w:hAnsiTheme="majorHAnsi" w:cstheme="majorHAnsi"/>
-          <w:sz w:val="24"/>
-          <w:szCs w:val="24"/>
-        </w:rPr>
-        <w:t>Tushita</w:t>
-      </w:r>
-      <w:proofErr w:type="spellEnd"/>
-      <w:r>
-        <w:rPr>
-          <w:rFonts w:asciiTheme="majorHAnsi" w:hAnsiTheme="majorHAnsi" w:cstheme="majorHAnsi"/>
-          <w:sz w:val="24"/>
-          <w:szCs w:val="24"/>
-        </w:rPr>
-        <w:t xml:space="preserve"> Patel</w:t>
       </w:r>
     </w:p>
     <w:p>
@@ -255,7 +270,7 @@
           <w:sz w:val="24"/>
           <w:szCs w:val="24"/>
         </w:rPr>
-        <w:t xml:space="preserve">Dev Lead: </w:t>
+        <w:t>Test Lead:</w:t>
       </w:r>
       <w:r>
         <w:rPr>
@@ -263,24 +278,16 @@
           <w:sz w:val="24"/>
           <w:szCs w:val="24"/>
         </w:rPr>
-        <w:t>Kristof Mercier</w:t>
-      </w:r>
+        <w:t xml:space="preserve"> Jeremy </w:t>
+      </w:r>
+      <w:proofErr w:type="spellStart"/>
       <w:r>
         <w:rPr>
           <w:rFonts w:asciiTheme="majorHAnsi" w:hAnsiTheme="majorHAnsi" w:cstheme="majorHAnsi"/>
           <w:sz w:val="24"/>
           <w:szCs w:val="24"/>
         </w:rPr>
-        <w:t xml:space="preserve">/Dylan </w:t>
-      </w:r>
-      <w:proofErr w:type="spellStart"/>
-      <w:r>
-        <w:rPr>
-          <w:rFonts w:asciiTheme="majorHAnsi" w:hAnsiTheme="majorHAnsi" w:cstheme="majorHAnsi"/>
-          <w:sz w:val="24"/>
-          <w:szCs w:val="24"/>
-        </w:rPr>
-        <w:t>Prefontaine</w:t>
+        <w:t>Liau</w:t>
       </w:r>
       <w:proofErr w:type="spellEnd"/>
     </w:p>
@@ -300,7 +307,7 @@
           <w:sz w:val="24"/>
           <w:szCs w:val="24"/>
         </w:rPr>
-        <w:t xml:space="preserve">Test Lead: </w:t>
+        <w:t>Build Manager:</w:t>
       </w:r>
       <w:r>
         <w:rPr>
@@ -308,7 +315,7 @@
           <w:sz w:val="24"/>
           <w:szCs w:val="24"/>
         </w:rPr>
-        <w:t xml:space="preserve">Jeremy </w:t>
+        <w:t xml:space="preserve"> Christopher </w:t>
       </w:r>
       <w:proofErr w:type="spellStart"/>
       <w:r>
@@ -317,12 +324,47 @@
           <w:sz w:val="24"/>
           <w:szCs w:val="24"/>
         </w:rPr>
-        <w:t>Liau</w:t>
+        <w:t>Mykota</w:t>
       </w:r>
       <w:proofErr w:type="spellEnd"/>
-    </w:p>
-    <w:p>
-      <w:pPr>
+      <w:r>
+        <w:rPr>
+          <w:rFonts w:asciiTheme="majorHAnsi" w:hAnsiTheme="majorHAnsi" w:cstheme="majorHAnsi"/>
+          <w:sz w:val="24"/>
+          <w:szCs w:val="24"/>
+        </w:rPr>
+        <w:t>-Reid</w:t>
+      </w:r>
+      <w:r>
+        <w:rPr>
+          <w:rFonts w:asciiTheme="majorHAnsi" w:hAnsiTheme="majorHAnsi" w:cstheme="majorHAnsi"/>
+          <w:sz w:val="24"/>
+          <w:szCs w:val="24"/>
+        </w:rPr>
+        <w:t xml:space="preserve"> (</w:t>
+      </w:r>
+      <w:proofErr w:type="spellStart"/>
+      <w:r>
+        <w:rPr>
+          <w:rFonts w:asciiTheme="majorHAnsi" w:hAnsiTheme="majorHAnsi" w:cstheme="majorHAnsi"/>
+          <w:sz w:val="24"/>
+          <w:szCs w:val="24"/>
+        </w:rPr>
+        <w:t>ChrisMR</w:t>
+      </w:r>
+      <w:proofErr w:type="spellEnd"/>
+      <w:r>
+        <w:rPr>
+          <w:rFonts w:asciiTheme="majorHAnsi" w:hAnsiTheme="majorHAnsi" w:cstheme="majorHAnsi"/>
+          <w:sz w:val="24"/>
+          <w:szCs w:val="24"/>
+        </w:rPr>
+        <w:t>)</w:t>
+      </w:r>
+    </w:p>
+    <w:p>
+      <w:pPr>
+        <w:spacing w:before="240" w:line="240" w:lineRule="auto"/>
         <w:ind w:left="5760"/>
         <w:rPr>
           <w:rFonts w:asciiTheme="majorHAnsi" w:hAnsiTheme="majorHAnsi" w:cstheme="majorHAnsi"/>
@@ -337,7 +379,7 @@
           <w:sz w:val="24"/>
           <w:szCs w:val="24"/>
         </w:rPr>
-        <w:t xml:space="preserve">Build Manager: </w:t>
+        <w:t>Developers:</w:t>
       </w:r>
       <w:r>
         <w:rPr>
@@ -345,7 +387,7 @@
           <w:sz w:val="24"/>
           <w:szCs w:val="24"/>
         </w:rPr>
-        <w:t xml:space="preserve">Christopher </w:t>
+        <w:t xml:space="preserve"> Gaurav Arora, </w:t>
       </w:r>
       <w:proofErr w:type="spellStart"/>
       <w:r>
@@ -354,7 +396,7 @@
           <w:sz w:val="24"/>
           <w:szCs w:val="24"/>
         </w:rPr>
-        <w:t>Mykota</w:t>
+        <w:t>Haotian</w:t>
       </w:r>
       <w:proofErr w:type="spellEnd"/>
       <w:r>
@@ -363,7 +405,7 @@
           <w:sz w:val="24"/>
           <w:szCs w:val="24"/>
         </w:rPr>
-        <w:t>-Reid</w:t>
+        <w:t xml:space="preserve"> Ma, Melody (Tian) Zhao </w:t>
       </w:r>
     </w:p>
     <w:p>
@@ -383,58 +425,67 @@
           <w:sz w:val="24"/>
           <w:szCs w:val="24"/>
         </w:rPr>
-        <w:t>Developers:</w:t>
-      </w:r>
-      <w:r>
-        <w:rPr>
-          <w:rFonts w:asciiTheme="majorHAnsi" w:hAnsiTheme="majorHAnsi" w:cstheme="majorHAnsi"/>
-          <w:color w:val="2F5496" w:themeColor="accent5" w:themeShade="BF"/>
+        <w:t>Test Team:</w:t>
+      </w:r>
+      <w:r>
+        <w:rPr>
+          <w:rFonts w:asciiTheme="majorHAnsi" w:hAnsiTheme="majorHAnsi" w:cstheme="majorHAnsi"/>
           <w:sz w:val="24"/>
           <w:szCs w:val="24"/>
         </w:rPr>
+        <w:t xml:space="preserve"> Christopher May</w:t>
+      </w:r>
+      <w:r>
+        <w:rPr>
+          <w:rFonts w:asciiTheme="majorHAnsi" w:hAnsiTheme="majorHAnsi" w:cstheme="majorHAnsi"/>
+          <w:sz w:val="24"/>
+          <w:szCs w:val="24"/>
+        </w:rPr>
+        <w:t xml:space="preserve"> (</w:t>
+      </w:r>
+      <w:proofErr w:type="spellStart"/>
+      <w:r>
+        <w:rPr>
+          <w:rFonts w:asciiTheme="majorHAnsi" w:hAnsiTheme="majorHAnsi" w:cstheme="majorHAnsi"/>
+          <w:sz w:val="24"/>
+          <w:szCs w:val="24"/>
+        </w:rPr>
+        <w:t>ChrisJ</w:t>
+      </w:r>
+      <w:proofErr w:type="spellEnd"/>
+      <w:r>
+        <w:rPr>
+          <w:rFonts w:asciiTheme="majorHAnsi" w:hAnsiTheme="majorHAnsi" w:cstheme="majorHAnsi"/>
+          <w:sz w:val="24"/>
+          <w:szCs w:val="24"/>
+        </w:rPr>
+        <w:t>)</w:t>
+      </w:r>
+      <w:r>
+        <w:rPr>
+          <w:rFonts w:asciiTheme="majorHAnsi" w:hAnsiTheme="majorHAnsi" w:cstheme="majorHAnsi"/>
+          <w:sz w:val="24"/>
+          <w:szCs w:val="24"/>
+        </w:rPr>
+        <w:t xml:space="preserve">, Ryan </w:t>
+      </w:r>
+      <w:proofErr w:type="spellStart"/>
+      <w:r>
+        <w:rPr>
+          <w:rFonts w:asciiTheme="majorHAnsi" w:hAnsiTheme="majorHAnsi" w:cstheme="majorHAnsi"/>
+          <w:sz w:val="24"/>
+          <w:szCs w:val="24"/>
+        </w:rPr>
+        <w:t>Tetland</w:t>
+      </w:r>
+      <w:proofErr w:type="spellEnd"/>
+      <w:r>
+        <w:rPr>
+          <w:rFonts w:asciiTheme="majorHAnsi" w:hAnsiTheme="majorHAnsi" w:cstheme="majorHAnsi"/>
+          <w:sz w:val="24"/>
+          <w:szCs w:val="24"/>
+        </w:rPr>
         <w:t xml:space="preserve"> </w:t>
-      </w:r>
-      <w:r>
-        <w:rPr>
-          <w:rFonts w:asciiTheme="majorHAnsi" w:hAnsiTheme="majorHAnsi" w:cstheme="majorHAnsi"/>
-          <w:sz w:val="24"/>
-          <w:szCs w:val="24"/>
-        </w:rPr>
-        <w:t xml:space="preserve">Gaurav Arora, </w:t>
-      </w:r>
-      <w:proofErr w:type="spellStart"/>
-      <w:r>
-        <w:rPr>
-          <w:rFonts w:asciiTheme="majorHAnsi" w:hAnsiTheme="majorHAnsi" w:cstheme="majorHAnsi"/>
-          <w:sz w:val="24"/>
-          <w:szCs w:val="24"/>
-        </w:rPr>
-        <w:t>Haotian</w:t>
-      </w:r>
-      <w:proofErr w:type="spellEnd"/>
-      <w:r>
-        <w:rPr>
-          <w:rFonts w:asciiTheme="majorHAnsi" w:hAnsiTheme="majorHAnsi" w:cstheme="majorHAnsi"/>
-          <w:sz w:val="24"/>
-          <w:szCs w:val="24"/>
-        </w:rPr>
-        <w:t xml:space="preserve"> Ma, Melody </w:t>
-      </w:r>
-      <w:r>
-        <w:rPr>
-          <w:rFonts w:asciiTheme="majorHAnsi" w:hAnsiTheme="majorHAnsi" w:cstheme="majorHAnsi"/>
-          <w:sz w:val="24"/>
-          <w:szCs w:val="24"/>
-        </w:rPr>
-        <w:t xml:space="preserve">(Tian) </w:t>
-      </w:r>
-      <w:r>
-        <w:rPr>
-          <w:rFonts w:asciiTheme="majorHAnsi" w:hAnsiTheme="majorHAnsi" w:cstheme="majorHAnsi"/>
-          <w:sz w:val="24"/>
-          <w:szCs w:val="24"/>
-        </w:rPr>
-        <w:t xml:space="preserve">Zhao </w:t>
       </w:r>
     </w:p>
     <w:p>
@@ -443,55 +494,6 @@
         <w:ind w:left="5760"/>
         <w:rPr>
           <w:rFonts w:asciiTheme="majorHAnsi" w:hAnsiTheme="majorHAnsi" w:cstheme="majorHAnsi"/>
-          <w:sz w:val="24"/>
-          <w:szCs w:val="24"/>
-        </w:rPr>
-      </w:pPr>
-      <w:r>
-        <w:rPr>
-          <w:rFonts w:asciiTheme="majorHAnsi" w:hAnsiTheme="majorHAnsi" w:cstheme="majorHAnsi"/>
-          <w:color w:val="2E74B5" w:themeColor="accent1" w:themeShade="BF"/>
-          <w:sz w:val="24"/>
-          <w:szCs w:val="24"/>
-        </w:rPr>
-        <w:t xml:space="preserve">Test Team: </w:t>
-      </w:r>
-      <w:r>
-        <w:rPr>
-          <w:rFonts w:asciiTheme="majorHAnsi" w:hAnsiTheme="majorHAnsi" w:cstheme="majorHAnsi"/>
-          <w:sz w:val="24"/>
-          <w:szCs w:val="24"/>
-        </w:rPr>
-        <w:t xml:space="preserve">Christopher May, Ryan </w:t>
-      </w:r>
-      <w:proofErr w:type="spellStart"/>
-      <w:r>
-        <w:rPr>
-          <w:rFonts w:asciiTheme="majorHAnsi" w:hAnsiTheme="majorHAnsi" w:cstheme="majorHAnsi"/>
-          <w:sz w:val="24"/>
-          <w:szCs w:val="24"/>
-        </w:rPr>
-        <w:t>Tetland</w:t>
-      </w:r>
-      <w:proofErr w:type="spellEnd"/>
-      <w:r>
-        <w:rPr>
-          <w:rFonts w:asciiTheme="majorHAnsi" w:hAnsiTheme="majorHAnsi" w:cstheme="majorHAnsi"/>
-          <w:sz w:val="24"/>
-          <w:szCs w:val="24"/>
-        </w:rPr>
-        <w:t xml:space="preserve"> </w:t>
-      </w:r>
-    </w:p>
-    <w:p>
-      <w:pPr>
-        <w:spacing w:before="240" w:line="240" w:lineRule="auto"/>
-        <w:ind w:left="5760"/>
-        <w:rPr>
-          <w:rStyle w:val="Heading1Char"/>
-          <w:rFonts w:cstheme="majorHAnsi"/>
-          <w:sz w:val="24"/>
-          <w:szCs w:val="24"/>
         </w:rPr>
       </w:pPr>
       <w:r>
@@ -671,7 +673,7 @@
                 <w:noProof/>
                 <w:webHidden/>
               </w:rPr>
-              <w:t>2</w:t>
+              <w:t>3</w:t>
             </w:r>
             <w:r>
               <w:rPr>
@@ -905,7 +907,7 @@
                 <w:noProof/>
                 <w:webHidden/>
               </w:rPr>
-              <w:t>4</w:t>
+              <w:t>5</w:t>
             </w:r>
             <w:r>
               <w:rPr>
@@ -983,7 +985,7 @@
                 <w:noProof/>
                 <w:webHidden/>
               </w:rPr>
-              <w:t>5</w:t>
+              <w:t>6</w:t>
             </w:r>
             <w:r>
               <w:rPr>
@@ -1061,7 +1063,7 @@
                 <w:noProof/>
                 <w:webHidden/>
               </w:rPr>
-              <w:t>6</w:t>
+              <w:t>7</w:t>
             </w:r>
             <w:r>
               <w:rPr>
@@ -1139,7 +1141,7 @@
                 <w:noProof/>
                 <w:webHidden/>
               </w:rPr>
-              <w:t>6</w:t>
+              <w:t>7</w:t>
             </w:r>
             <w:r>
               <w:rPr>
@@ -1217,7 +1219,7 @@
                 <w:noProof/>
                 <w:webHidden/>
               </w:rPr>
-              <w:t>7</w:t>
+              <w:t>8</w:t>
             </w:r>
             <w:r>
               <w:rPr>
@@ -1295,7 +1297,7 @@
                 <w:noProof/>
                 <w:webHidden/>
               </w:rPr>
-              <w:t>8</w:t>
+              <w:t>9</w:t>
             </w:r>
             <w:r>
               <w:rPr>
@@ -1373,7 +1375,7 @@
                 <w:noProof/>
                 <w:webHidden/>
               </w:rPr>
-              <w:t>8</w:t>
+              <w:t>9</w:t>
             </w:r>
             <w:r>
               <w:rPr>
@@ -1468,7 +1470,7 @@
                 <w:noProof/>
                 <w:webHidden/>
               </w:rPr>
-              <w:t>9</w:t>
+              <w:t>10</w:t>
             </w:r>
             <w:r>
               <w:rPr>
@@ -1546,7 +1548,7 @@
                 <w:noProof/>
                 <w:webHidden/>
               </w:rPr>
-              <w:t>10</w:t>
+              <w:t>11</w:t>
             </w:r>
             <w:r>
               <w:rPr>
@@ -1624,7 +1626,7 @@
                 <w:noProof/>
                 <w:webHidden/>
               </w:rPr>
-              <w:t>10</w:t>
+              <w:t>11</w:t>
             </w:r>
             <w:r>
               <w:rPr>
@@ -1702,7 +1704,7 @@
                 <w:noProof/>
                 <w:webHidden/>
               </w:rPr>
-              <w:t>12</w:t>
+              <w:t>13</w:t>
             </w:r>
             <w:r>
               <w:rPr>
@@ -1781,7 +1783,7 @@
                 <w:noProof/>
                 <w:webHidden/>
               </w:rPr>
-              <w:t>12</w:t>
+              <w:t>13</w:t>
             </w:r>
             <w:r>
               <w:rPr>
@@ -1859,7 +1861,7 @@
                 <w:noProof/>
                 <w:webHidden/>
               </w:rPr>
-              <w:t>12</w:t>
+              <w:t>13</w:t>
             </w:r>
             <w:r>
               <w:rPr>
@@ -1938,7 +1940,7 @@
                 <w:noProof/>
                 <w:webHidden/>
               </w:rPr>
-              <w:t>13</w:t>
+              <w:t>14</w:t>
             </w:r>
             <w:r>
               <w:rPr>
@@ -5232,7 +5234,7 @@
           <w:lang w:eastAsia="en-CA"/>
         </w:rPr>
         <w:drawing>
-          <wp:anchor distT="0" distB="0" distL="114300" distR="114300" simplePos="0" relativeHeight="251669504" behindDoc="1" locked="0" layoutInCell="1" allowOverlap="1" wp14:anchorId="57082951" wp14:editId="6F25F2BF">
+          <wp:anchor distT="0" distB="0" distL="114300" distR="114300" simplePos="0" relativeHeight="251669504" behindDoc="1" locked="0" layoutInCell="1" allowOverlap="1" wp14:anchorId="371F4957" wp14:editId="464D526A">
             <wp:simplePos x="0" y="0"/>
             <wp:positionH relativeFrom="margin">
               <wp:align>left</wp:align>
@@ -5652,7 +5654,7 @@
           <w:lang w:eastAsia="en-CA"/>
         </w:rPr>
         <w:drawing>
-          <wp:anchor distT="0" distB="0" distL="114300" distR="114300" simplePos="0" relativeHeight="251679744" behindDoc="1" locked="0" layoutInCell="1" allowOverlap="1" wp14:anchorId="1DDE7FED" wp14:editId="7BDE685B">
+          <wp:anchor distT="0" distB="0" distL="114300" distR="114300" simplePos="0" relativeHeight="251679744" behindDoc="1" locked="0" layoutInCell="1" allowOverlap="1" wp14:anchorId="1F5F951C" wp14:editId="30E81C87">
             <wp:simplePos x="0" y="0"/>
             <wp:positionH relativeFrom="margin">
               <wp:align>left</wp:align>
@@ -5773,20 +5775,28 @@
           <w:rFonts w:asciiTheme="majorHAnsi" w:hAnsiTheme="majorHAnsi" w:cstheme="majorHAnsi"/>
         </w:rPr>
       </w:pPr>
-    </w:p>
-    <w:p>
-      <w:pPr>
-        <w:rPr>
-          <w:rFonts w:asciiTheme="majorHAnsi" w:hAnsiTheme="majorHAnsi" w:cstheme="majorHAnsi"/>
-        </w:rPr>
-      </w:pPr>
-    </w:p>
-    <w:p>
-      <w:pPr>
-        <w:rPr>
-          <w:rFonts w:asciiTheme="majorHAnsi" w:hAnsiTheme="majorHAnsi" w:cstheme="majorHAnsi"/>
-        </w:rPr>
-      </w:pPr>
+      <w:bookmarkStart w:id="5" w:name="_GoBack"/>
+      <w:bookmarkEnd w:id="5"/>
+    </w:p>
+    <w:p>
+      <w:pPr>
+        <w:rPr>
+          <w:rFonts w:asciiTheme="majorHAnsi" w:hAnsiTheme="majorHAnsi" w:cstheme="majorHAnsi"/>
+        </w:rPr>
+      </w:pPr>
+    </w:p>
+    <w:p>
+      <w:pPr>
+        <w:rPr>
+          <w:rFonts w:asciiTheme="majorHAnsi" w:hAnsiTheme="majorHAnsi" w:cstheme="majorHAnsi"/>
+        </w:rPr>
+      </w:pPr>
+      <w:r>
+        <w:rPr>
+          <w:rStyle w:val="CommentReference"/>
+        </w:rPr>
+        <w:commentReference w:id="6"/>
+      </w:r>
     </w:p>
     <w:p>
       <w:pPr>
@@ -5795,7 +5805,7 @@
           <w:rFonts w:cstheme="majorHAnsi"/>
         </w:rPr>
       </w:pPr>
-      <w:bookmarkStart w:id="5" w:name="_Toc476332819"/>
+      <w:bookmarkStart w:id="7" w:name="_Toc476332819"/>
       <w:r>
         <w:rPr>
           <w:rFonts w:cstheme="majorHAnsi"/>
@@ -5803,7 +5813,7 @@
         <w:lastRenderedPageBreak/>
         <w:t>3.0 Design</w:t>
       </w:r>
-      <w:bookmarkEnd w:id="5"/>
+      <w:bookmarkEnd w:id="7"/>
     </w:p>
     <w:p>
       <w:pPr>
@@ -5820,14 +5830,14 @@
           <w:rFonts w:cstheme="majorHAnsi"/>
         </w:rPr>
       </w:pPr>
-      <w:bookmarkStart w:id="6" w:name="_Toc476332820"/>
+      <w:bookmarkStart w:id="8" w:name="_Toc476332820"/>
       <w:r>
         <w:rPr>
           <w:rFonts w:cstheme="majorHAnsi"/>
         </w:rPr>
         <w:t>3.1 API Document</w:t>
       </w:r>
-      <w:bookmarkEnd w:id="6"/>
+      <w:bookmarkEnd w:id="8"/>
     </w:p>
     <w:p>
       <w:pPr>
@@ -5924,7 +5934,19 @@
         <w:rPr>
           <w:rFonts w:asciiTheme="majorHAnsi" w:hAnsiTheme="majorHAnsi" w:cstheme="majorHAnsi"/>
         </w:rPr>
-        <w:t>Note: We are currently experiencing difficulty with this link. Please copy paste it into your web browser.</w:t>
+        <w:t xml:space="preserve">Note: We are currently experiencing difficulty with this link. Please copy </w:t>
+      </w:r>
+      <w:r>
+        <w:rPr>
+          <w:rFonts w:asciiTheme="majorHAnsi" w:hAnsiTheme="majorHAnsi" w:cstheme="majorHAnsi"/>
+        </w:rPr>
+        <w:t xml:space="preserve">and </w:t>
+      </w:r>
+      <w:r>
+        <w:rPr>
+          <w:rFonts w:asciiTheme="majorHAnsi" w:hAnsiTheme="majorHAnsi" w:cstheme="majorHAnsi"/>
+        </w:rPr>
+        <w:t>paste it into your web browser.</w:t>
       </w:r>
     </w:p>
     <w:p>
@@ -5942,7 +5964,7 @@
           <w:color w:val="BF8F00" w:themeColor="accent4" w:themeShade="BF"/>
         </w:rPr>
       </w:pPr>
-      <w:hyperlink r:id="rId10" w:history="1">
+      <w:hyperlink r:id="rId12" w:history="1">
         <w:r>
           <w:rPr>
             <w:rStyle w:val="Hyperlink"/>
@@ -6024,7 +6046,7 @@
           <w:rFonts w:cstheme="majorHAnsi"/>
         </w:rPr>
       </w:pPr>
-      <w:bookmarkStart w:id="7" w:name="_Toc476332821"/>
+      <w:bookmarkStart w:id="9" w:name="_Toc476332821"/>
       <w:r>
         <w:rPr>
           <w:rFonts w:cstheme="majorHAnsi"/>
@@ -6038,7 +6060,7 @@
         </w:rPr>
         <w:t>3</w:t>
       </w:r>
-      <w:bookmarkEnd w:id="7"/>
+      <w:bookmarkEnd w:id="9"/>
     </w:p>
     <w:p>
       <w:pPr>
@@ -6053,7 +6075,7 @@
           <w:lang w:eastAsia="en-CA"/>
         </w:rPr>
         <w:drawing>
-          <wp:anchor distT="0" distB="0" distL="114300" distR="114300" simplePos="0" relativeHeight="251681792" behindDoc="1" locked="0" layoutInCell="1" allowOverlap="1" wp14:anchorId="1E567348" wp14:editId="75914D52">
+          <wp:anchor distT="0" distB="0" distL="114300" distR="114300" simplePos="0" relativeHeight="251681792" behindDoc="1" locked="0" layoutInCell="1" allowOverlap="1" wp14:anchorId="539B3A36" wp14:editId="05151B4A">
             <wp:simplePos x="0" y="0"/>
             <wp:positionH relativeFrom="margin">
               <wp:align>left</wp:align>
@@ -6084,7 +6106,7 @@
                     <pic:cNvPicPr/>
                   </pic:nvPicPr>
                   <pic:blipFill>
-                    <a:blip r:embed="rId11">
+                    <a:blip r:embed="rId13">
                       <a:extLst>
                         <a:ext uri="{28A0092B-C50C-407E-A947-70E740481C1C}">
                           <a14:useLocalDpi xmlns:a14="http://schemas.microsoft.com/office/drawing/2010/main" val="0"/>
@@ -6373,7 +6395,7 @@
           <w:rFonts w:cstheme="majorHAnsi"/>
         </w:rPr>
       </w:pPr>
-      <w:bookmarkStart w:id="8" w:name="_Toc476332822"/>
+      <w:bookmarkStart w:id="10" w:name="_Toc476332822"/>
       <w:r>
         <w:rPr>
           <w:rFonts w:cstheme="majorHAnsi"/>
@@ -6387,7 +6409,7 @@
         </w:rPr>
         <w:t>s</w:t>
       </w:r>
-      <w:bookmarkEnd w:id="8"/>
+      <w:bookmarkEnd w:id="10"/>
     </w:p>
     <w:p>
       <w:pPr>
@@ -6495,7 +6517,7 @@
           <w:color w:val="BF8F00" w:themeColor="accent4" w:themeShade="BF"/>
         </w:rPr>
       </w:pPr>
-      <w:hyperlink r:id="rId12" w:history="1">
+      <w:hyperlink r:id="rId14" w:history="1">
         <w:r>
           <w:rPr>
             <w:rStyle w:val="Hyperlink"/>
@@ -6548,7 +6570,7 @@
           <w:color w:val="BF8F00" w:themeColor="accent4" w:themeShade="BF"/>
         </w:rPr>
       </w:pPr>
-      <w:hyperlink r:id="rId13" w:history="1">
+      <w:hyperlink r:id="rId15" w:history="1">
         <w:r>
           <w:rPr>
             <w:rStyle w:val="Hyperlink"/>
@@ -6593,14 +6615,14 @@
           <w:rFonts w:cstheme="majorHAnsi"/>
         </w:rPr>
       </w:pPr>
-      <w:bookmarkStart w:id="9" w:name="_Toc476332823"/>
+      <w:bookmarkStart w:id="11" w:name="_Toc476332823"/>
       <w:r>
         <w:rPr>
           <w:rFonts w:cstheme="majorHAnsi"/>
         </w:rPr>
         <w:t>4.0 Testing Document</w:t>
       </w:r>
-      <w:bookmarkEnd w:id="9"/>
+      <w:bookmarkEnd w:id="11"/>
     </w:p>
     <w:p>
       <w:pPr>
@@ -6778,8 +6800,6 @@
           <w:u w:val="none"/>
         </w:rPr>
       </w:pPr>
-      <w:bookmarkStart w:id="10" w:name="_GoBack"/>
-      <w:bookmarkEnd w:id="10"/>
     </w:p>
     <w:p>
       <w:pPr>
@@ -6789,7 +6809,7 @@
           <w:highlight w:val="cyan"/>
         </w:rPr>
       </w:pPr>
-      <w:bookmarkStart w:id="11" w:name="_Toc476332824"/>
+      <w:bookmarkStart w:id="12" w:name="_Toc476332824"/>
       <w:r>
         <w:rPr>
           <w:rStyle w:val="Hyperlink"/>
@@ -6837,7 +6857,7 @@
         </w:rPr>
         <w:t>)</w:t>
       </w:r>
-      <w:bookmarkEnd w:id="11"/>
+      <w:bookmarkEnd w:id="12"/>
     </w:p>
     <w:p>
       <w:pPr>
@@ -6861,7 +6881,7 @@
           <w:lang w:eastAsia="en-CA"/>
         </w:rPr>
         <w:drawing>
-          <wp:inline distT="0" distB="0" distL="0" distR="0" wp14:anchorId="62503D85" wp14:editId="3B550589">
+          <wp:inline distT="0" distB="0" distL="0" distR="0" wp14:anchorId="15C4880E" wp14:editId="2FA42DF8">
             <wp:extent cx="6667500" cy="3640221"/>
             <wp:effectExtent l="0" t="0" r="0" b="0"/>
             <wp:docPr id="9" name="Picture 9" descr="C:\Users\Arianne\Desktop\CMPT371_TestTeamDocs_ID2\KasperUIFlowDiag1_ID2.png"/>
@@ -6878,7 +6898,7 @@
                     </pic:cNvPicPr>
                   </pic:nvPicPr>
                   <pic:blipFill>
-                    <a:blip r:embed="rId14">
+                    <a:blip r:embed="rId16">
                       <a:extLst>
                         <a:ext uri="{28A0092B-C50C-407E-A947-70E740481C1C}">
                           <a14:useLocalDpi xmlns:a14="http://schemas.microsoft.com/office/drawing/2010/main" val="0"/>
@@ -6930,7 +6950,7 @@
           <w:lang w:eastAsia="en-CA"/>
         </w:rPr>
         <w:drawing>
-          <wp:anchor distT="0" distB="0" distL="114300" distR="114300" simplePos="0" relativeHeight="251680768" behindDoc="1" locked="0" layoutInCell="1" allowOverlap="1" wp14:anchorId="47C23A07" wp14:editId="0138EF8B">
+          <wp:anchor distT="0" distB="0" distL="114300" distR="114300" simplePos="0" relativeHeight="251680768" behindDoc="1" locked="0" layoutInCell="1" allowOverlap="1" wp14:anchorId="4884555D" wp14:editId="17CBBB90">
             <wp:simplePos x="0" y="0"/>
             <wp:positionH relativeFrom="column">
               <wp:posOffset>-15240</wp:posOffset>
@@ -6963,7 +6983,7 @@
                     </pic:cNvPicPr>
                   </pic:nvPicPr>
                   <pic:blipFill>
-                    <a:blip r:embed="rId15">
+                    <a:blip r:embed="rId17">
                       <a:extLst>
                         <a:ext uri="{28A0092B-C50C-407E-A947-70E740481C1C}">
                           <a14:useLocalDpi xmlns:a14="http://schemas.microsoft.com/office/drawing/2010/main" val="0"/>
@@ -7107,7 +7127,7 @@
           <w:rFonts w:cstheme="majorHAnsi"/>
         </w:rPr>
       </w:pPr>
-      <w:bookmarkStart w:id="12" w:name="_Toc476332825"/>
+      <w:bookmarkStart w:id="13" w:name="_Toc476332825"/>
       <w:r>
         <w:rPr>
           <w:rFonts w:cstheme="majorHAnsi"/>
@@ -7115,7 +7135,7 @@
         <w:lastRenderedPageBreak/>
         <w:t>5.0 Coding Style Guide</w:t>
       </w:r>
-      <w:bookmarkEnd w:id="12"/>
+      <w:bookmarkEnd w:id="13"/>
     </w:p>
     <w:p>
       <w:pPr>
@@ -7276,7 +7296,7 @@
           <w:u w:val="none"/>
         </w:rPr>
       </w:pPr>
-      <w:hyperlink r:id="rId16" w:history="1">
+      <w:hyperlink r:id="rId18" w:history="1">
         <w:r>
           <w:rPr>
             <w:rStyle w:val="Hyperlink"/>
@@ -7324,7 +7344,7 @@
         </w:rPr>
         <w:tab/>
       </w:r>
-      <w:hyperlink r:id="rId17" w:history="1">
+      <w:hyperlink r:id="rId19" w:history="1">
         <w:r>
           <w:rPr>
             <w:rStyle w:val="Hyperlink"/>
@@ -7364,14 +7384,14 @@
           <w:rFonts w:cstheme="majorHAnsi"/>
         </w:rPr>
       </w:pPr>
-      <w:bookmarkStart w:id="13" w:name="_Toc476332826"/>
+      <w:bookmarkStart w:id="14" w:name="_Toc476332826"/>
       <w:r>
         <w:rPr>
           <w:rFonts w:cstheme="majorHAnsi"/>
         </w:rPr>
         <w:t>6.0 Build Report</w:t>
       </w:r>
-      <w:bookmarkEnd w:id="13"/>
+      <w:bookmarkEnd w:id="14"/>
     </w:p>
     <w:p>
       <w:pPr>
@@ -8466,7 +8486,7 @@
           <w:rFonts w:asciiTheme="majorHAnsi" w:hAnsiTheme="majorHAnsi" w:cstheme="majorHAnsi"/>
         </w:rPr>
       </w:pPr>
-      <w:hyperlink r:id="rId18" w:history="1">
+      <w:hyperlink r:id="rId20" w:history="1">
         <w:r>
           <w:rPr>
             <w:rStyle w:val="Hyperlink"/>
@@ -8515,7 +8535,7 @@
           <w:u w:val="none"/>
         </w:rPr>
       </w:pPr>
-      <w:hyperlink r:id="rId19" w:history="1">
+      <w:hyperlink r:id="rId21" w:history="1">
         <w:r>
           <w:rPr>
             <w:rStyle w:val="Hyperlink"/>
@@ -8562,7 +8582,7 @@
           <w:rFonts w:cstheme="majorHAnsi"/>
         </w:rPr>
       </w:pPr>
-      <w:bookmarkStart w:id="14" w:name="_Toc476332827"/>
+      <w:bookmarkStart w:id="15" w:name="_Toc476332827"/>
       <w:r>
         <w:rPr>
           <w:rFonts w:cstheme="majorHAnsi"/>
@@ -8570,7 +8590,7 @@
         <w:lastRenderedPageBreak/>
         <w:t>7.0 Upcoming Requirements</w:t>
       </w:r>
-      <w:bookmarkEnd w:id="14"/>
+      <w:bookmarkEnd w:id="15"/>
     </w:p>
     <w:p>
       <w:pPr>
@@ -8636,7 +8656,7 @@
           <w:lang w:eastAsia="en-CA"/>
         </w:rPr>
       </w:pPr>
-      <w:bookmarkStart w:id="15" w:name="_Toc476332828"/>
+      <w:bookmarkStart w:id="16" w:name="_Toc476332828"/>
       <w:r>
         <w:rPr>
           <w:rFonts w:eastAsia="Times New Roman" w:cstheme="majorHAnsi"/>
@@ -8658,7 +8678,7 @@
         </w:rPr>
         <w:t xml:space="preserve"> Requirements</w:t>
       </w:r>
-      <w:bookmarkEnd w:id="15"/>
+      <w:bookmarkEnd w:id="16"/>
     </w:p>
     <w:p>
       <w:pPr>
@@ -9383,7 +9403,8 @@
           <w:rFonts w:eastAsiaTheme="minorHAnsi" w:cstheme="majorHAnsi"/>
         </w:rPr>
       </w:pPr>
-      <w:bookmarkStart w:id="16" w:name="_Toc476332829"/>
+      <w:bookmarkStart w:id="17" w:name="_Toc476332829"/>
+      <w:commentRangeStart w:id="18"/>
       <w:r>
         <w:rPr>
           <w:rFonts w:cstheme="majorHAnsi"/>
@@ -9396,7 +9417,7 @@
         </w:rPr>
         <w:t xml:space="preserve"> Future Requirements</w:t>
       </w:r>
-      <w:bookmarkEnd w:id="16"/>
+      <w:bookmarkEnd w:id="17"/>
     </w:p>
     <w:p>
       <w:pPr>
@@ -10040,6 +10061,13 @@
         </w:rPr>
         <w:t xml:space="preserve">Remove any Listing </w:t>
       </w:r>
+      <w:commentRangeEnd w:id="18"/>
+      <w:r>
+        <w:rPr>
+          <w:rStyle w:val="CommentReference"/>
+        </w:rPr>
+        <w:commentReference w:id="18"/>
+      </w:r>
     </w:p>
     <w:p>
       <w:pPr>
@@ -10189,7 +10217,7 @@
           <w:lang w:eastAsia="en-CA"/>
         </w:rPr>
       </w:pPr>
-      <w:bookmarkStart w:id="17" w:name="_Toc476332830"/>
+      <w:bookmarkStart w:id="19" w:name="_Toc476332830"/>
       <w:r>
         <w:rPr>
           <w:rFonts w:eastAsia="Times New Roman" w:cstheme="majorHAnsi"/>
@@ -10204,7 +10232,7 @@
         </w:rPr>
         <w:t>3</w:t>
       </w:r>
-      <w:bookmarkEnd w:id="17"/>
+      <w:bookmarkEnd w:id="19"/>
     </w:p>
     <w:p>
       <w:pPr>
@@ -10882,14 +10910,76 @@
       </w:r>
     </w:p>
     <w:sectPr>
-      <w:footerReference w:type="default" r:id="rId20"/>
+      <w:footerReference w:type="default" r:id="rId22"/>
       <w:pgSz w:w="12240" w:h="15840"/>
       <w:pgMar w:top="720" w:right="720" w:bottom="720" w:left="720" w:header="0" w:footer="283" w:gutter="0"/>
       <w:cols w:space="708"/>
+      <w:titlePg/>
       <w:docGrid w:linePitch="360"/>
     </w:sectPr>
   </w:body>
 </w:document>
+</file>
+
+<file path=word/comments.xml><?xml version="1.0" encoding="utf-8"?>
+<w:comments xmlns:wpc="http://schemas.microsoft.com/office/word/2010/wordprocessingCanvas" xmlns:cx="http://schemas.microsoft.com/office/drawing/2014/chartex" xmlns:cx1="http://schemas.microsoft.com/office/drawing/2015/9/8/chartex" xmlns:cx2="http://schemas.microsoft.com/office/drawing/2015/10/21/chartex" xmlns:mc="http://schemas.openxmlformats.org/markup-compatibility/2006" xmlns:o="urn:schemas-microsoft-com:office:office" xmlns:r="http://schemas.openxmlformats.org/officeDocument/2006/relationships" xmlns:m="http://schemas.openxmlformats.org/officeDocument/2006/math" xmlns:v="urn:schemas-microsoft-com:vml" xmlns:wp14="http://schemas.microsoft.com/office/word/2010/wordprocessingDrawing" xmlns:wp="http://schemas.openxmlformats.org/drawingml/2006/wordprocessingDrawing" xmlns:w10="urn:schemas-microsoft-com:office:word" xmlns:w="http://schemas.openxmlformats.org/wordprocessingml/2006/main" xmlns:w14="http://schemas.microsoft.com/office/word/2010/wordml" xmlns:w15="http://schemas.microsoft.com/office/word/2012/wordml" xmlns:w16se="http://schemas.microsoft.com/office/word/2015/wordml/symex" xmlns:wpg="http://schemas.microsoft.com/office/word/2010/wordprocessingGroup" xmlns:wpi="http://schemas.microsoft.com/office/word/2010/wordprocessingInk" xmlns:wne="http://schemas.microsoft.com/office/word/2006/wordml" xmlns:wps="http://schemas.microsoft.com/office/word/2010/wordprocessingShape" mc:Ignorable="w14 w15 w16se wp14">
+  <w:comment w:id="6" w:author="Tushita Patel" w:date="2017-03-03T21:24:00Z" w:initials="TP">
+    <w:p>
+      <w:pPr>
+        <w:pStyle w:val="CommentText"/>
+      </w:pPr>
+      <w:r>
+        <w:rPr>
+          <w:rStyle w:val="CommentReference"/>
+        </w:rPr>
+        <w:annotationRef/>
+      </w:r>
+      <w:r>
+        <w:t>There should be another estimation for ID4.</w:t>
+      </w:r>
+    </w:p>
+    <w:p>
+      <w:pPr>
+        <w:pStyle w:val="CommentText"/>
+      </w:pPr>
+    </w:p>
+  </w:comment>
+  <w:comment w:id="18" w:author="Tushita Patel" w:date="2017-03-03T21:16:00Z" w:initials="TP">
+    <w:p>
+      <w:pPr>
+        <w:pStyle w:val="CommentText"/>
+      </w:pPr>
+      <w:r>
+        <w:rPr>
+          <w:rStyle w:val="CommentReference"/>
+        </w:rPr>
+        <w:annotationRef/>
+      </w:r>
+      <w:proofErr w:type="gramStart"/>
+      <w:r>
+        <w:t>Err..</w:t>
+      </w:r>
+      <w:proofErr w:type="gramEnd"/>
+      <w:r>
+        <w:t xml:space="preserve"> can you confirm this with Kristof and Dylan? ID 5 is no more development, so I am not even sure if this should be titled “future requirements”. These are the things that we might do, but most likely wouldn’t. I see that you have mentioned “and some of which may not be implemented this term” but that’s not enough. </w:t>
+      </w:r>
+      <w:r>
+        <w:br/>
+      </w:r>
+      <w:r>
+        <w:br/>
+        <w:t>Also, I feel that there is no shame in saying that these things were suggested by the client but they were overly-ambitious and we knew that they would be hard to achieve. So we can’t do them.</w:t>
+      </w:r>
+    </w:p>
+  </w:comment>
+</w:comments>
+</file>
+
+<file path=word/commentsExtended.xml><?xml version="1.0" encoding="utf-8"?>
+<w15:commentsEx xmlns:wpc="http://schemas.microsoft.com/office/word/2010/wordprocessingCanvas" xmlns:cx="http://schemas.microsoft.com/office/drawing/2014/chartex" xmlns:cx1="http://schemas.microsoft.com/office/drawing/2015/9/8/chartex" xmlns:cx2="http://schemas.microsoft.com/office/drawing/2015/10/21/chartex" xmlns:mc="http://schemas.openxmlformats.org/markup-compatibility/2006" xmlns:o="urn:schemas-microsoft-com:office:office" xmlns:r="http://schemas.openxmlformats.org/officeDocument/2006/relationships" xmlns:m="http://schemas.openxmlformats.org/officeDocument/2006/math" xmlns:v="urn:schemas-microsoft-com:vml" xmlns:wp14="http://schemas.microsoft.com/office/word/2010/wordprocessingDrawing" xmlns:wp="http://schemas.openxmlformats.org/drawingml/2006/wordprocessingDrawing" xmlns:w10="urn:schemas-microsoft-com:office:word" xmlns:w="http://schemas.openxmlformats.org/wordprocessingml/2006/main" xmlns:w14="http://schemas.microsoft.com/office/word/2010/wordml" xmlns:w15="http://schemas.microsoft.com/office/word/2012/wordml" xmlns:w16se="http://schemas.microsoft.com/office/word/2015/wordml/symex" xmlns:wpg="http://schemas.microsoft.com/office/word/2010/wordprocessingGroup" xmlns:wpi="http://schemas.microsoft.com/office/word/2010/wordprocessingInk" xmlns:wne="http://schemas.microsoft.com/office/word/2006/wordml" xmlns:wps="http://schemas.microsoft.com/office/word/2010/wordprocessingShape" mc:Ignorable="w14 w15 w16se wp14">
+  <w15:commentEx w15:paraId="64EB7B5F" w15:done="0"/>
+  <w15:commentEx w15:paraId="38E8C726" w15:done="0"/>
+</w15:commentsEx>
 </file>
 
 <file path=word/endnotes.xml><?xml version="1.0" encoding="utf-8"?>
@@ -10951,7 +11041,7 @@
           <w:rPr>
             <w:noProof/>
           </w:rPr>
-          <w:t>14</w:t>
+          <w:t>2</w:t>
         </w:r>
         <w:r>
           <w:rPr>
@@ -14697,6 +14787,14 @@
     <w:abstractNumId w:val="17"/>
   </w:num>
 </w:numbering>
+</file>
+
+<file path=word/people.xml><?xml version="1.0" encoding="utf-8"?>
+<w15:people xmlns:wpc="http://schemas.microsoft.com/office/word/2010/wordprocessingCanvas" xmlns:cx="http://schemas.microsoft.com/office/drawing/2014/chartex" xmlns:cx1="http://schemas.microsoft.com/office/drawing/2015/9/8/chartex" xmlns:cx2="http://schemas.microsoft.com/office/drawing/2015/10/21/chartex" xmlns:mc="http://schemas.openxmlformats.org/markup-compatibility/2006" xmlns:o="urn:schemas-microsoft-com:office:office" xmlns:r="http://schemas.openxmlformats.org/officeDocument/2006/relationships" xmlns:m="http://schemas.openxmlformats.org/officeDocument/2006/math" xmlns:v="urn:schemas-microsoft-com:vml" xmlns:wp14="http://schemas.microsoft.com/office/word/2010/wordprocessingDrawing" xmlns:wp="http://schemas.openxmlformats.org/drawingml/2006/wordprocessingDrawing" xmlns:w10="urn:schemas-microsoft-com:office:word" xmlns:w="http://schemas.openxmlformats.org/wordprocessingml/2006/main" xmlns:w14="http://schemas.microsoft.com/office/word/2010/wordml" xmlns:w15="http://schemas.microsoft.com/office/word/2012/wordml" xmlns:w16se="http://schemas.microsoft.com/office/word/2015/wordml/symex" xmlns:wpg="http://schemas.microsoft.com/office/word/2010/wordprocessingGroup" xmlns:wpi="http://schemas.microsoft.com/office/word/2010/wordprocessingInk" xmlns:wne="http://schemas.microsoft.com/office/word/2006/wordml" xmlns:wps="http://schemas.microsoft.com/office/word/2010/wordprocessingShape" mc:Ignorable="w14 w15 w16se wp14">
+  <w15:person w15:author="Tushita Patel">
+    <w15:presenceInfo w15:providerId="Windows Live" w15:userId="38392bd0dcae5f1b"/>
+  </w15:person>
+</w15:people>
 </file>
 
 <file path=word/styles.xml><?xml version="1.0" encoding="utf-8"?>
@@ -15492,6 +15590,104 @@
       <w:u w:val="single"/>
     </w:rPr>
   </w:style>
+  <w:style w:type="character" w:styleId="CommentReference">
+    <w:name w:val="annotation reference"/>
+    <w:basedOn w:val="DefaultParagraphFont"/>
+    <w:uiPriority w:val="99"/>
+    <w:semiHidden/>
+    <w:unhideWhenUsed/>
+    <w:rsid w:val="00DD4ED5"/>
+    <w:rPr>
+      <w:sz w:val="16"/>
+      <w:szCs w:val="16"/>
+    </w:rPr>
+  </w:style>
+  <w:style w:type="paragraph" w:styleId="CommentText">
+    <w:name w:val="annotation text"/>
+    <w:basedOn w:val="Normal"/>
+    <w:link w:val="CommentTextChar"/>
+    <w:uiPriority w:val="99"/>
+    <w:semiHidden/>
+    <w:unhideWhenUsed/>
+    <w:rsid w:val="00DD4ED5"/>
+    <w:pPr>
+      <w:spacing w:line="240" w:lineRule="auto"/>
+    </w:pPr>
+    <w:rPr>
+      <w:sz w:val="20"/>
+      <w:szCs w:val="20"/>
+    </w:rPr>
+  </w:style>
+  <w:style w:type="character" w:customStyle="1" w:styleId="CommentTextChar">
+    <w:name w:val="Comment Text Char"/>
+    <w:basedOn w:val="DefaultParagraphFont"/>
+    <w:link w:val="CommentText"/>
+    <w:uiPriority w:val="99"/>
+    <w:semiHidden/>
+    <w:rsid w:val="00DD4ED5"/>
+    <w:rPr>
+      <w:sz w:val="20"/>
+      <w:szCs w:val="20"/>
+    </w:rPr>
+  </w:style>
+  <w:style w:type="paragraph" w:styleId="CommentSubject">
+    <w:name w:val="annotation subject"/>
+    <w:basedOn w:val="CommentText"/>
+    <w:next w:val="CommentText"/>
+    <w:link w:val="CommentSubjectChar"/>
+    <w:uiPriority w:val="99"/>
+    <w:semiHidden/>
+    <w:unhideWhenUsed/>
+    <w:rsid w:val="00DD4ED5"/>
+    <w:rPr>
+      <w:b/>
+      <w:bCs/>
+    </w:rPr>
+  </w:style>
+  <w:style w:type="character" w:customStyle="1" w:styleId="CommentSubjectChar">
+    <w:name w:val="Comment Subject Char"/>
+    <w:basedOn w:val="CommentTextChar"/>
+    <w:link w:val="CommentSubject"/>
+    <w:uiPriority w:val="99"/>
+    <w:semiHidden/>
+    <w:rsid w:val="00DD4ED5"/>
+    <w:rPr>
+      <w:b/>
+      <w:bCs/>
+      <w:sz w:val="20"/>
+      <w:szCs w:val="20"/>
+    </w:rPr>
+  </w:style>
+  <w:style w:type="paragraph" w:styleId="BalloonText">
+    <w:name w:val="Balloon Text"/>
+    <w:basedOn w:val="Normal"/>
+    <w:link w:val="BalloonTextChar"/>
+    <w:uiPriority w:val="99"/>
+    <w:semiHidden/>
+    <w:unhideWhenUsed/>
+    <w:rsid w:val="00DD4ED5"/>
+    <w:pPr>
+      <w:spacing w:after="0" w:line="240" w:lineRule="auto"/>
+    </w:pPr>
+    <w:rPr>
+      <w:rFonts w:ascii="Segoe UI" w:hAnsi="Segoe UI" w:cs="Segoe UI"/>
+      <w:sz w:val="18"/>
+      <w:szCs w:val="18"/>
+    </w:rPr>
+  </w:style>
+  <w:style w:type="character" w:customStyle="1" w:styleId="BalloonTextChar">
+    <w:name w:val="Balloon Text Char"/>
+    <w:basedOn w:val="DefaultParagraphFont"/>
+    <w:link w:val="BalloonText"/>
+    <w:uiPriority w:val="99"/>
+    <w:semiHidden/>
+    <w:rsid w:val="00DD4ED5"/>
+    <w:rPr>
+      <w:rFonts w:ascii="Segoe UI" w:hAnsi="Segoe UI" w:cs="Segoe UI"/>
+      <w:sz w:val="18"/>
+      <w:szCs w:val="18"/>
+    </w:rPr>
+  </w:style>
 </w:styles>
 </file>
 
@@ -15761,7 +15957,7 @@
 </file>
 
 <file path=customXml/itemProps1.xml><?xml version="1.0" encoding="utf-8"?>
-<ds:datastoreItem xmlns:ds="http://schemas.openxmlformats.org/officeDocument/2006/customXml" ds:itemID="{386DDCC0-A1BC-491C-8C1D-4A56D3166508}">
+<ds:datastoreItem xmlns:ds="http://schemas.openxmlformats.org/officeDocument/2006/customXml" ds:itemID="{C99E4B40-E1AD-4EA0-A921-257BE891C03E}">
   <ds:schemaRefs>
     <ds:schemaRef ds:uri="http://schemas.openxmlformats.org/officeDocument/2006/bibliography"/>
   </ds:schemaRefs>

</xml_diff>